<commit_message>
parsed json data to charts, problems with data visualisation. Updated script and added the word summary
</commit_message>
<xml_diff>
--- a/frontend/reports/Vivacom - Data Protector/Report/Vivacom Data Protector Seveneighths Summary.docx
+++ b/frontend/reports/Vivacom - Data Protector/Report/Vivacom Data Protector Seveneighths Summary.docx
@@ -14,7 +14,7 @@
     <w:p>
       <w:pPr>
         <w:pStyle w:val="Heading1"/>
-        <w:spacing w:before="3214" w:after="0"/>
+        <w:spacing w:before="3216" w:after="0"/>
         <w:rPr/>
       </w:pPr>
       <w:r>
@@ -30,7 +30,7 @@
                 <wp:positionV relativeFrom="paragraph">
                   <wp:posOffset>892175</wp:posOffset>
                 </wp:positionV>
-                <wp:extent cx="6174105" cy="1583055"/>
+                <wp:extent cx="6174740" cy="1583690"/>
                 <wp:effectExtent l="0" t="0" r="0" b="0"/>
                 <wp:wrapSquare wrapText="bothSides"/>
                 <wp:docPr id="1" name="Cuadro de texto 2"/>
@@ -41,7 +41,7 @@
                       <wps:spPr>
                         <a:xfrm>
                           <a:off x="0" y="0"/>
-                          <a:ext cx="6173640" cy="1582560"/>
+                          <a:ext cx="6174000" cy="1582920"/>
                         </a:xfrm>
                         <a:prstGeom prst="rect">
                           <a:avLst/>
@@ -113,7 +113,7 @@
           </mc:Choice>
           <mc:Fallback>
             <w:pict>
-              <v:rect id="shape_0" ID="Cuadro de texto 2" stroked="f" style="position:absolute;margin-left:9pt;margin-top:70.25pt;width:486.05pt;height:124.55pt;mso-position-horizontal:left;mso-position-horizontal-relative:margin" wp14:anchorId="0320CE64">
+              <v:rect id="shape_0" ID="Cuadro de texto 2" stroked="f" style="position:absolute;margin-left:9pt;margin-top:70.25pt;width:486.1pt;height:124.6pt;mso-position-horizontal:left;mso-position-horizontal-relative:margin" wp14:anchorId="0320CE64">
                 <w10:wrap type="square"/>
                 <v:fill o:detectmouseclick="t" on="false"/>
                 <v:stroke color="#3465a4" joinstyle="round" endcap="flat"/>
@@ -170,7 +170,7 @@
                 <wp:positionV relativeFrom="paragraph">
                   <wp:posOffset>2447290</wp:posOffset>
                 </wp:positionV>
-                <wp:extent cx="6174105" cy="459105"/>
+                <wp:extent cx="6174740" cy="459740"/>
                 <wp:effectExtent l="0" t="0" r="0" b="0"/>
                 <wp:wrapSquare wrapText="bothSides"/>
                 <wp:docPr id="3" name="Cuadro de texto 3"/>
@@ -181,7 +181,7 @@
                       <wps:spPr>
                         <a:xfrm>
                           <a:off x="0" y="0"/>
-                          <a:ext cx="6173640" cy="458640"/>
+                          <a:ext cx="6174000" cy="459000"/>
                         </a:xfrm>
                         <a:prstGeom prst="rect">
                           <a:avLst/>
@@ -231,7 +231,7 @@
           </mc:Choice>
           <mc:Fallback>
             <w:pict>
-              <v:rect id="shape_0" ID="Cuadro de texto 3" stroked="f" style="position:absolute;margin-left:9pt;margin-top:192.7pt;width:486.05pt;height:36.05pt;mso-position-horizontal:left;mso-position-horizontal-relative:margin" wp14:anchorId="6F14A11F">
+              <v:rect id="shape_0" ID="Cuadro de texto 3" stroked="f" style="position:absolute;margin-left:9pt;margin-top:192.7pt;width:486.1pt;height:36.1pt;mso-position-horizontal:left;mso-position-horizontal-relative:margin" wp14:anchorId="6F14A11F">
                 <w10:wrap type="square"/>
                 <v:fill o:detectmouseclick="t" on="false"/>
                 <v:stroke color="#3465a4" joinstyle="round" endcap="flat"/>
@@ -728,7 +728,267 @@
         </w:rPr>
       </w:pPr>
       <w:r>
+        <w:rPr>
+          <w:rFonts w:eastAsia="Calibri" w:cs="Arial" w:eastAsiaTheme="minorHAnsi" w:ascii="Arial" w:hAnsi="Arial"/>
+          <w:b/>
+          <w:bCs/>
+          <w:color w:val="auto"/>
+          <w:sz w:val="21"/>
+          <w:szCs w:val="21"/>
+          <w:lang w:val="en-US" w:eastAsia="en-US"/>
+        </w:rPr>
+      </w:r>
+    </w:p>
+    <w:p>
+      <w:pPr>
+        <w:pStyle w:val="Normal"/>
+        <w:spacing w:lineRule="auto" w:line="276"/>
         <w:rPr/>
+      </w:pPr>
+      <w:r>
+        <w:rPr>
+          <w:rFonts w:eastAsia="Calibri" w:cs="Arial" w:ascii="Arial" w:hAnsi="Arial" w:eastAsiaTheme="minorHAnsi"/>
+          <w:color w:val="auto"/>
+          <w:sz w:val="21"/>
+          <w:szCs w:val="21"/>
+          <w:lang w:val="en-US" w:eastAsia="en-US"/>
+        </w:rPr>
+        <w:t>CELL MANAGER #2: test2</w:t>
+      </w:r>
+      <w:r>
+        <w:rPr>
+          <w:rFonts w:eastAsia="Calibri" w:cs="Arial" w:ascii="Arial" w:hAnsi="Arial" w:eastAsiaTheme="minorHAnsi"/>
+          <w:b/>
+          <w:color w:val="auto"/>
+          <w:sz w:val="21"/>
+          <w:szCs w:val="21"/>
+          <w:lang w:val="en-US" w:eastAsia="en-US"/>
+        </w:rPr>
+        <w:t>.central.btk.bg</w:t>
+      </w:r>
+    </w:p>
+    <w:p>
+      <w:pPr>
+        <w:pStyle w:val="ListParagraph"/>
+        <w:numPr>
+          <w:ilvl w:val="0"/>
+          <w:numId w:val="1"/>
+        </w:numPr>
+        <w:spacing w:lineRule="auto" w:line="276"/>
+        <w:rPr/>
+      </w:pPr>
+      <w:r>
+        <w:rPr>
+          <w:rFonts w:eastAsia="Calibri" w:cs="Arial" w:ascii="Arial" w:hAnsi="Arial" w:eastAsiaTheme="minorHAnsi"/>
+          <w:color w:val="auto"/>
+          <w:sz w:val="21"/>
+          <w:szCs w:val="21"/>
+          <w:lang w:val="en-US" w:eastAsia="en-US"/>
+        </w:rPr>
+        <w:t>1 Cell Manager for Unix licensed deployed in Linux.</w:t>
+      </w:r>
+    </w:p>
+    <w:p>
+      <w:pPr>
+        <w:pStyle w:val="ListParagraph"/>
+        <w:numPr>
+          <w:ilvl w:val="0"/>
+          <w:numId w:val="1"/>
+        </w:numPr>
+        <w:spacing w:lineRule="auto" w:line="276"/>
+        <w:rPr/>
+      </w:pPr>
+      <w:r>
+        <w:rPr>
+          <w:rFonts w:eastAsia="Calibri" w:cs="Arial" w:ascii="Arial" w:hAnsi="Arial" w:eastAsiaTheme="minorHAnsi"/>
+          <w:color w:val="auto"/>
+          <w:sz w:val="21"/>
+          <w:szCs w:val="21"/>
+          <w:lang w:val="en-US" w:eastAsia="en-US"/>
+        </w:rPr>
+        <w:t>3 Slots 61-250 licensed, 7 used. (</w:t>
+      </w:r>
+      <w:r>
+        <w:rPr>
+          <w:rFonts w:eastAsia="Calibri" w:cs="Arial" w:ascii="Arial" w:hAnsi="Arial" w:eastAsiaTheme="minorHAnsi"/>
+          <w:b/>
+          <w:color w:val="auto"/>
+          <w:sz w:val="21"/>
+          <w:szCs w:val="21"/>
+          <w:lang w:val="en-US" w:eastAsia="en-US"/>
+        </w:rPr>
+        <w:t>Potential GAP: 5 Slots 61-250). Note: two of them are already covered by the Unlimited Slots licenses.</w:t>
+      </w:r>
+    </w:p>
+    <w:p>
+      <w:pPr>
+        <w:pStyle w:val="ListParagraph"/>
+        <w:numPr>
+          <w:ilvl w:val="0"/>
+          <w:numId w:val="1"/>
+        </w:numPr>
+        <w:spacing w:lineRule="auto" w:line="276"/>
+        <w:rPr/>
+      </w:pPr>
+      <w:r>
+        <w:rPr>
+          <w:rFonts w:eastAsia="Calibri" w:cs="Arial" w:ascii="Arial" w:hAnsi="Arial" w:eastAsiaTheme="minorHAnsi"/>
+          <w:color w:val="auto"/>
+          <w:sz w:val="21"/>
+          <w:szCs w:val="21"/>
+          <w:lang w:val="en-US" w:eastAsia="en-US"/>
+        </w:rPr>
+        <w:t xml:space="preserve">1 Slots Unlimited licensed, 0 used. </w:t>
+      </w:r>
+      <w:r>
+        <w:rPr>
+          <w:rFonts w:eastAsia="Calibri" w:cs="Arial" w:ascii="Arial" w:hAnsi="Arial" w:eastAsiaTheme="minorHAnsi"/>
+          <w:b/>
+          <w:color w:val="auto"/>
+          <w:sz w:val="21"/>
+          <w:szCs w:val="21"/>
+          <w:lang w:val="en-US" w:eastAsia="en-US"/>
+        </w:rPr>
+        <w:t>Note: They cover 2 of the above mentioned.</w:t>
+      </w:r>
+    </w:p>
+    <w:p>
+      <w:pPr>
+        <w:pStyle w:val="ListParagraph"/>
+        <w:numPr>
+          <w:ilvl w:val="0"/>
+          <w:numId w:val="1"/>
+        </w:numPr>
+        <w:spacing w:lineRule="auto" w:line="276"/>
+        <w:rPr/>
+      </w:pPr>
+      <w:r>
+        <w:rPr>
+          <w:rFonts w:eastAsia="Calibri" w:cs="Arial" w:ascii="Arial" w:hAnsi="Arial" w:eastAsiaTheme="minorHAnsi"/>
+          <w:color w:val="auto"/>
+          <w:sz w:val="21"/>
+          <w:szCs w:val="21"/>
+          <w:lang w:val="en-US" w:eastAsia="en-US"/>
+        </w:rPr>
+        <w:t>13 Drives for Unix licensed, 64 used.</w:t>
+      </w:r>
+    </w:p>
+    <w:p>
+      <w:pPr>
+        <w:pStyle w:val="ListParagraph"/>
+        <w:numPr>
+          <w:ilvl w:val="0"/>
+          <w:numId w:val="1"/>
+        </w:numPr>
+        <w:spacing w:lineRule="auto" w:line="276"/>
+        <w:rPr/>
+      </w:pPr>
+      <w:r>
+        <w:rPr>
+          <w:rFonts w:eastAsia="Calibri" w:cs="Arial" w:ascii="Arial" w:hAnsi="Arial" w:eastAsiaTheme="minorHAnsi"/>
+          <w:color w:val="auto"/>
+          <w:sz w:val="21"/>
+          <w:szCs w:val="21"/>
+          <w:lang w:val="en-US" w:eastAsia="en-US"/>
+        </w:rPr>
+        <w:t>13 Drives for Windows/Linux licensed, 38 used.</w:t>
+      </w:r>
+    </w:p>
+    <w:p>
+      <w:pPr>
+        <w:pStyle w:val="ListParagraph"/>
+        <w:numPr>
+          <w:ilvl w:val="0"/>
+          <w:numId w:val="1"/>
+        </w:numPr>
+        <w:spacing w:lineRule="auto" w:line="276"/>
+        <w:rPr/>
+      </w:pPr>
+      <w:r>
+        <w:rPr>
+          <w:rFonts w:eastAsia="Calibri" w:cs="Arial" w:ascii="Arial" w:hAnsi="Arial" w:eastAsiaTheme="minorHAnsi"/>
+          <w:color w:val="auto"/>
+          <w:sz w:val="21"/>
+          <w:szCs w:val="21"/>
+          <w:lang w:val="en-US" w:eastAsia="en-US"/>
+        </w:rPr>
+        <w:t>54 Online backup Extensions for Unix licensed, 2 used according to omniCheckLicDet.txt file and analysis.</w:t>
+      </w:r>
+    </w:p>
+    <w:p>
+      <w:pPr>
+        <w:pStyle w:val="ListParagraph"/>
+        <w:numPr>
+          <w:ilvl w:val="0"/>
+          <w:numId w:val="1"/>
+        </w:numPr>
+        <w:spacing w:lineRule="auto" w:line="276"/>
+        <w:rPr/>
+      </w:pPr>
+      <w:r>
+        <w:rPr>
+          <w:rFonts w:eastAsia="Calibri" w:cs="Arial" w:ascii="Arial" w:hAnsi="Arial" w:eastAsiaTheme="minorHAnsi"/>
+          <w:color w:val="auto"/>
+          <w:sz w:val="21"/>
+          <w:szCs w:val="21"/>
+          <w:lang w:val="en-US" w:eastAsia="en-US"/>
+        </w:rPr>
+        <w:t>36 Online backup Extensions for Window/Linux licensed, 136 used according to omniCheckLicDet, 131 according to analysis – after removing the non MSSQL Writer vss extensions. (</w:t>
+      </w:r>
+      <w:r>
+        <w:rPr>
+          <w:rFonts w:eastAsia="Calibri" w:cs="Arial" w:ascii="Arial" w:hAnsi="Arial" w:eastAsiaTheme="minorHAnsi"/>
+          <w:b/>
+          <w:color w:val="auto"/>
+          <w:sz w:val="21"/>
+          <w:szCs w:val="21"/>
+          <w:lang w:val="en-US" w:eastAsia="en-US"/>
+        </w:rPr>
+        <w:t>Potential GAP: 100 Online Extensions for Windows/Linux, after using the 30 extra licenses for Unix extensions).</w:t>
+      </w:r>
+    </w:p>
+    <w:p>
+      <w:pPr>
+        <w:pStyle w:val="ListParagraph"/>
+        <w:numPr>
+          <w:ilvl w:val="0"/>
+          <w:numId w:val="1"/>
+        </w:numPr>
+        <w:spacing w:lineRule="auto" w:line="276"/>
+        <w:rPr/>
+      </w:pPr>
+      <w:r>
+        <w:rPr>
+          <w:rFonts w:eastAsia="Calibri" w:cs="Arial" w:ascii="Arial" w:hAnsi="Arial" w:eastAsiaTheme="minorHAnsi"/>
+          <w:color w:val="auto"/>
+          <w:sz w:val="21"/>
+          <w:szCs w:val="21"/>
+          <w:lang w:val="en-US" w:eastAsia="en-US"/>
+        </w:rPr>
+        <w:t>34 TBs of Advanced Backup to Disk, 0 used according to analysis.</w:t>
+      </w:r>
+    </w:p>
+    <w:p>
+      <w:pPr>
+        <w:pStyle w:val="ListParagraph"/>
+        <w:numPr>
+          <w:ilvl w:val="0"/>
+          <w:numId w:val="1"/>
+        </w:numPr>
+        <w:spacing w:lineRule="auto" w:line="276"/>
+        <w:rPr/>
+      </w:pPr>
+      <w:r>
+        <w:rPr>
+          <w:rFonts w:eastAsia="Calibri" w:cs="Arial" w:ascii="Arial" w:hAnsi="Arial" w:eastAsiaTheme="minorHAnsi"/>
+          <w:b/>
+          <w:bCs/>
+          <w:color w:val="auto"/>
+          <w:sz w:val="21"/>
+          <w:szCs w:val="21"/>
+          <w:lang w:val="en-US" w:eastAsia="en-US"/>
+        </w:rPr>
+        <w:t>0 HPE Data Protector Extended On-line Backup for Win/Lin Software licensed, 2 used. (Potential GAP: 2 HPE Data Protector Extended On-line Backup for Win/Lin Software)</w:t>
       </w:r>
     </w:p>
     <w:sectPr>
@@ -774,7 +1034,7 @@
               <wp:positionV relativeFrom="paragraph">
                 <wp:posOffset>93345</wp:posOffset>
               </wp:positionV>
-              <wp:extent cx="344805" cy="344805"/>
+              <wp:extent cx="345440" cy="345440"/>
               <wp:effectExtent l="0" t="0" r="0" b="12700"/>
               <wp:wrapNone/>
               <wp:docPr id="13" name="Cuadro de texto 15"/>
@@ -785,7 +1045,7 @@
                     <wps:spPr>
                       <a:xfrm>
                         <a:off x="0" y="0"/>
-                        <a:ext cx="344160" cy="344160"/>
+                        <a:ext cx="344880" cy="344880"/>
                       </a:xfrm>
                       <a:prstGeom prst="rect">
                         <a:avLst/>
@@ -881,7 +1141,7 @@
         </mc:Choice>
         <mc:Fallback>
           <w:pict>
-            <v:rect id="shape_0" ID="Cuadro de texto 15" stroked="f" style="position:absolute;margin-left:234pt;margin-top:7.35pt;width:27.05pt;height:27.05pt" wp14:anchorId="5B8100E3">
+            <v:rect id="shape_0" ID="Cuadro de texto 15" stroked="f" style="position:absolute;margin-left:234pt;margin-top:7.35pt;width:27.1pt;height:27.1pt" wp14:anchorId="5B8100E3">
               <w10:wrap type="square"/>
               <v:fill o:detectmouseclick="t" on="false"/>
               <v:stroke color="#3465a4" joinstyle="round" endcap="flat"/>
@@ -1037,15 +1297,15 @@
           <wp:effectExtent l="0" t="0" r="0" b="0"/>
           <wp:wrapTight wrapText="bothSides">
             <wp:wrapPolygon edited="0">
-              <wp:start x="8204" y="0"/>
-              <wp:lineTo x="-816" y="355"/>
-              <wp:lineTo x="-816" y="19197"/>
-              <wp:lineTo x="8204" y="19197"/>
-              <wp:lineTo x="12305" y="19197"/>
-              <wp:lineTo x="19686" y="12442"/>
-              <wp:lineTo x="19686" y="8532"/>
-              <wp:lineTo x="14492" y="0"/>
-              <wp:lineTo x="8204" y="0"/>
+              <wp:start x="7931" y="0"/>
+              <wp:lineTo x="-1090" y="0"/>
+              <wp:lineTo x="-1090" y="18841"/>
+              <wp:lineTo x="7931" y="18841"/>
+              <wp:lineTo x="12031" y="18841"/>
+              <wp:lineTo x="19413" y="12087"/>
+              <wp:lineTo x="19413" y="8176"/>
+              <wp:lineTo x="14218" y="0"/>
+              <wp:lineTo x="7931" y="0"/>
             </wp:wrapPolygon>
           </wp:wrapTight>
           <wp:docPr id="5" name="Imagen 5" descr="Estudio:Seven eighths:manual:plantillas:prod:imagenes:78ths-exterior.png"/>
@@ -1106,7 +1366,7 @@
               <wp:positionV relativeFrom="page">
                 <wp:posOffset>0</wp:posOffset>
               </wp:positionV>
-              <wp:extent cx="344805" cy="344805"/>
+              <wp:extent cx="345440" cy="345440"/>
               <wp:effectExtent l="0" t="0" r="0" b="12700"/>
               <wp:wrapNone/>
               <wp:docPr id="6" name="Cuadro de texto 22"/>
@@ -1117,7 +1377,7 @@
                     <wps:spPr>
                       <a:xfrm>
                         <a:off x="0" y="0"/>
-                        <a:ext cx="344160" cy="344160"/>
+                        <a:ext cx="344880" cy="344880"/>
                       </a:xfrm>
                       <a:prstGeom prst="rect">
                         <a:avLst/>
@@ -1213,7 +1473,7 @@
         </mc:Choice>
         <mc:Fallback>
           <w:pict>
-            <v:rect id="shape_0" ID="Cuadro de texto 22" stroked="f" style="position:absolute;margin-left:0pt;margin-top:0pt;width:27.05pt;height:27.05pt;mso-position-horizontal-relative:page;mso-position-vertical-relative:page" wp14:anchorId="39632B1B">
+            <v:rect id="shape_0" ID="Cuadro de texto 22" stroked="f" style="position:absolute;margin-left:0pt;margin-top:0pt;width:27.1pt;height:27.1pt;mso-position-horizontal-relative:page;mso-position-vertical-relative:page" wp14:anchorId="39632B1B">
               <w10:wrap type="square"/>
               <v:fill o:detectmouseclick="t" on="false"/>
               <v:stroke color="#3465a4" joinstyle="round" endcap="flat"/>
@@ -1341,15 +1601,15 @@
           <wp:effectExtent l="0" t="0" r="0" b="0"/>
           <wp:wrapTight wrapText="bothSides">
             <wp:wrapPolygon edited="0">
-              <wp:start x="8204" y="0"/>
-              <wp:lineTo x="-816" y="355"/>
-              <wp:lineTo x="-816" y="19197"/>
-              <wp:lineTo x="8204" y="19197"/>
-              <wp:lineTo x="12305" y="19197"/>
-              <wp:lineTo x="19686" y="12442"/>
-              <wp:lineTo x="19686" y="8532"/>
-              <wp:lineTo x="14492" y="0"/>
-              <wp:lineTo x="8204" y="0"/>
+              <wp:start x="7931" y="0"/>
+              <wp:lineTo x="-1090" y="0"/>
+              <wp:lineTo x="-1090" y="18841"/>
+              <wp:lineTo x="7931" y="18841"/>
+              <wp:lineTo x="12031" y="18841"/>
+              <wp:lineTo x="19413" y="12087"/>
+              <wp:lineTo x="19413" y="8176"/>
+              <wp:lineTo x="14218" y="0"/>
+              <wp:lineTo x="7931" y="0"/>
             </wp:wrapPolygon>
           </wp:wrapTight>
           <wp:docPr id="9" name="Imagen 24" descr="Estudio:Seven eighths:manual:plantillas:prod:imagenes:78ths-exterior.png"/>
@@ -1422,7 +1682,7 @@
               <wp:positionV relativeFrom="paragraph">
                 <wp:posOffset>891540</wp:posOffset>
               </wp:positionV>
-              <wp:extent cx="7774305" cy="9603105"/>
+              <wp:extent cx="7774940" cy="9603740"/>
               <wp:effectExtent l="0" t="0" r="0" b="0"/>
               <wp:wrapNone/>
               <wp:docPr id="10" name="Rectángulo 1"/>
@@ -1433,7 +1693,7 @@
                     <wps:spPr>
                       <a:xfrm>
                         <a:off x="0" y="0"/>
-                        <a:ext cx="7773840" cy="9602640"/>
+                        <a:ext cx="7774200" cy="9603000"/>
                       </a:xfrm>
                       <a:prstGeom prst="rect">
                         <a:avLst/>
@@ -1475,7 +1735,7 @@
         </mc:Choice>
         <mc:Fallback>
           <w:pict>
-            <v:rect id="shape_0" ID="Rectángulo 1" fillcolor="#008698" stroked="f" style="position:absolute;margin-left:-63pt;margin-top:70.2pt;width:612.05pt;height:756.05pt" wp14:anchorId="633C64EF">
+            <v:rect id="shape_0" ID="Rectángulo 1" fillcolor="#008698" stroked="f" style="position:absolute;margin-left:-63pt;margin-top:70.2pt;width:612.1pt;height:756.1pt" wp14:anchorId="633C64EF">
               <w10:wrap type="none"/>
               <v:fill o:detectmouseclick="t" type="solid" color2="#ff7967" opacity="0.25"/>
               <v:stroke color="#3465a4" weight="9360" joinstyle="round" endcap="flat"/>
@@ -2598,6 +2858,70 @@
       <w:rFonts w:cs="Wingdings"/>
     </w:rPr>
   </w:style>
+  <w:style w:type="character" w:styleId="ListLabel31">
+    <w:name w:val="ListLabel 31"/>
+    <w:qFormat/>
+    <w:rPr>
+      <w:rFonts w:ascii="Arial" w:hAnsi="Arial" w:cs="Symbol"/>
+      <w:sz w:val="21"/>
+    </w:rPr>
+  </w:style>
+  <w:style w:type="character" w:styleId="ListLabel32">
+    <w:name w:val="ListLabel 32"/>
+    <w:qFormat/>
+    <w:rPr>
+      <w:rFonts w:cs="Courier New"/>
+    </w:rPr>
+  </w:style>
+  <w:style w:type="character" w:styleId="ListLabel33">
+    <w:name w:val="ListLabel 33"/>
+    <w:qFormat/>
+    <w:rPr>
+      <w:rFonts w:cs="Wingdings"/>
+    </w:rPr>
+  </w:style>
+  <w:style w:type="character" w:styleId="ListLabel34">
+    <w:name w:val="ListLabel 34"/>
+    <w:qFormat/>
+    <w:rPr>
+      <w:rFonts w:cs="Symbol"/>
+    </w:rPr>
+  </w:style>
+  <w:style w:type="character" w:styleId="ListLabel35">
+    <w:name w:val="ListLabel 35"/>
+    <w:qFormat/>
+    <w:rPr>
+      <w:rFonts w:cs="Courier New"/>
+    </w:rPr>
+  </w:style>
+  <w:style w:type="character" w:styleId="ListLabel36">
+    <w:name w:val="ListLabel 36"/>
+    <w:qFormat/>
+    <w:rPr>
+      <w:rFonts w:cs="Wingdings"/>
+    </w:rPr>
+  </w:style>
+  <w:style w:type="character" w:styleId="ListLabel37">
+    <w:name w:val="ListLabel 37"/>
+    <w:qFormat/>
+    <w:rPr>
+      <w:rFonts w:cs="Symbol"/>
+    </w:rPr>
+  </w:style>
+  <w:style w:type="character" w:styleId="ListLabel38">
+    <w:name w:val="ListLabel 38"/>
+    <w:qFormat/>
+    <w:rPr>
+      <w:rFonts w:cs="Courier New"/>
+    </w:rPr>
+  </w:style>
+  <w:style w:type="character" w:styleId="ListLabel39">
+    <w:name w:val="ListLabel 39"/>
+    <w:qFormat/>
+    <w:rPr>
+      <w:rFonts w:cs="Wingdings"/>
+    </w:rPr>
+  </w:style>
   <w:style w:type="paragraph" w:styleId="Heading">
     <w:name w:val="Heading"/>
     <w:basedOn w:val="Normal"/>

</xml_diff>